<commit_message>
Render without LaTeX errors
</commit_message>
<xml_diff>
--- a/_manuscript/index.docx
+++ b/_manuscript/index.docx
@@ -1741,7 +1741,21 @@
         <w:t xml:space="preserve"> </w:t>
       </w:r>
       <w:r>
-        <w:t xml:space="preserve">Patients were also eligible for inclusion if they met two or more of the following minor criteria: an age of less than 50 years and female sex, a history of recurrent pancreatitis (≥2 episodes), three or more injections of contrast agent into the pancreatic duct with at least one injection to the tail of the pancreas, excessive injection of contrast agent into the pancreatic duct resulting in opacification of pancreatic acini, or the acquisition of a cytologic specimen from the pancreatic duct with the use of a brush.</w:t>
+        <w:t xml:space="preserve">Patients were also eligible for inclusion if they met two or more of the following minor criteria: an age of less than 50 years and female sex, a history of recurrent pancreatitis (</w:t>
+      </w:r>
+      <m:oMath>
+        <m:r>
+          <m:rPr>
+            <m:sty m:val="p"/>
+          </m:rPr>
+          <m:t>≥</m:t>
+        </m:r>
+      </m:oMath>
+      <w:r>
+        <w:t xml:space="preserve"> </w:t>
+      </w:r>
+      <w:r>
+        <w:t xml:space="preserve">2 episodes), three or more injections of contrast agent into the pancreatic duct with at least one injection to the tail of the pancreas, excessive injection of contrast agent into the pancreatic duct resulting in opacification of pancreatic acini, or the acquisition of a cytologic specimen from the pancreatic duct with the use of a brush.</w:t>
       </w:r>
     </w:p>
     <w:p>
@@ -1768,7 +1782,18 @@
         <w:t xml:space="preserve"> </w:t>
       </w:r>
       <w:r>
-        <w:t xml:space="preserve">and were intended to exclude patients in whom ERCP was unsuitable and those who had active pancreatitis, had a contraindication to the use of NSAIDs (e.g., creatinine level, &gt;1.4 mg per deciliter [124 μmol per liter] or active peptic ulcer disease), were already taking NSAIDs (other than cardioprotective aspirin), or had an anticipated low risk of post-ERCP pancreatitis (e.g., those with chronic calcific pancreatitis or a pancreatic-head mass or those undergoing routine biliary-stent exchange).</w:t>
+        <w:t xml:space="preserve">and were intended to exclude patients in whom ERCP was unsuitable and those who had active pancreatitis, had a contraindication to the use of NSAIDs (e.g., creatinine level, &gt;1.4 mg per deciliter [124</w:t>
+      </w:r>
+      <w:r>
+        <w:t xml:space="preserve"> </w:t>
+      </w:r>
+      <m:oMath>
+        <m:r>
+          <m:t>μ</m:t>
+        </m:r>
+      </m:oMath>
+      <w:r>
+        <w:t xml:space="preserve">mol per liter] or active peptic ulcer disease), were already taking NSAIDs (other than cardioprotective aspirin), or had an anticipated low risk of post-ERCP pancreatitis (e.g., those with chronic calcific pancreatitis or a pancreatic-head mass or those undergoing routine biliary-stent exchange).</w:t>
       </w:r>
     </w:p>
     <w:p>

</xml_diff>